<commit_message>
Latex report added. logbook updated
</commit_message>
<xml_diff>
--- a/docs/logbook.docx
+++ b/docs/logbook.docx
@@ -1083,17 +1083,24 @@
             <w:pPr>
               <w:pStyle w:val="TableParagraph"/>
               <w:rPr>
-                <w:rFonts w:ascii="Arial" w:hAnsi="Arial"/>
-                <w:sz w:val="24"/>
-                <w:szCs w:val="24"/>
-              </w:rPr>
-            </w:pPr>
-            <w:r>
-              <w:rPr>
-                <w:rFonts w:ascii="Arial" w:hAnsi="Arial"/>
-                <w:sz w:val="24"/>
-                <w:szCs w:val="24"/>
-              </w:rPr>
+                <w:rFonts w:ascii="Arial" w:hAnsi="Arial" w:eastAsia="Times New Roman" w:cs="Times New Roman"/>
+                <w:color w:val="00000A"/>
+                <w:kern w:val="0"/>
+                <w:sz w:val="24"/>
+                <w:szCs w:val="24"/>
+                <w:lang w:val="en-US" w:eastAsia="en-US" w:bidi="ar-SA"/>
+              </w:rPr>
+            </w:pPr>
+            <w:r>
+              <w:rPr>
+                <w:rFonts w:eastAsia="Times New Roman" w:cs="Times New Roman" w:ascii="Arial" w:hAnsi="Arial"/>
+                <w:color w:val="00000A"/>
+                <w:kern w:val="0"/>
+                <w:sz w:val="24"/>
+                <w:szCs w:val="24"/>
+                <w:lang w:val="en-US" w:eastAsia="en-US" w:bidi="ar-SA"/>
+              </w:rPr>
+              <w:t>Presentation</w:t>
             </w:r>
           </w:p>
         </w:tc>
@@ -1123,6 +1130,15 @@
                 <w:sz w:val="24"/>
                 <w:szCs w:val="24"/>
               </w:rPr>
+              <w:t xml:space="preserve"> </w:t>
+            </w:r>
+            <w:r>
+              <w:rPr>
+                <w:rFonts w:ascii="Arial" w:hAnsi="Arial"/>
+                <w:sz w:val="24"/>
+                <w:szCs w:val="24"/>
+              </w:rPr>
+              <w:t>We presented a draft of the project concept along with tech stack, flow diagram, class diagram, modules, etc.</w:t>
             </w:r>
           </w:p>
         </w:tc>
@@ -1157,6 +1173,7 @@
                 <w:sz w:val="24"/>
                 <w:szCs w:val="24"/>
               </w:rPr>
+              <w:t>Latex Report</w:t>
             </w:r>
           </w:p>
         </w:tc>
@@ -1186,6 +1203,15 @@
                 <w:sz w:val="24"/>
                 <w:szCs w:val="24"/>
               </w:rPr>
+              <w:t xml:space="preserve"> </w:t>
+            </w:r>
+            <w:r>
+              <w:rPr>
+                <w:rFonts w:ascii="Arial" w:hAnsi="Arial"/>
+                <w:sz w:val="24"/>
+                <w:szCs w:val="24"/>
+              </w:rPr>
+              <w:t>We prepared an official report of the project including all the information in Latex format for the semester 7 including plans for semester 8</w:t>
             </w:r>
           </w:p>
         </w:tc>

</xml_diff>